<commit_message>
modificiacion de r-0098 y r-1469
</commit_message>
<xml_diff>
--- a/storage/app/form_templates/actaPosesionCambioItem.docx
+++ b/storage/app/form_templates/actaPosesionCambioItem.docx
@@ -8,6 +8,7 @@
         <w:jc w:val="center"/>
         <w:rPr>
           <w:b/>
+          <w:b/>
           <w:sz w:val="28"/>
           <w:szCs w:val="32"/>
         </w:rPr>
@@ -27,6 +28,7 @@
         <w:jc w:val="center"/>
         <w:rPr>
           <w:b/>
+          <w:b/>
           <w:sz w:val="12"/>
           <w:szCs w:val="12"/>
         </w:rPr>
@@ -173,51 +175,7 @@
           <w:szCs w:val="26"/>
           <w:shd w:fill="auto" w:val="clear"/>
         </w:rPr>
-        <w:t>} ${puestoNuevo.departamento</w:t>
-      </w:r>
-      <w:r>
-        <w:rPr>
-          <w:rFonts w:ascii="Tahoma" w:hAnsi="Tahoma"/>
-          <w:color w:val="000000" w:themeColor="text1"/>
-          <w:spacing w:val="-8"/>
-          <w:sz w:val="26"/>
-          <w:szCs w:val="26"/>
-          <w:shd w:fill="auto" w:val="clear"/>
-        </w:rPr>
-        <w:t>Ref</w:t>
-      </w:r>
-      <w:r>
-        <w:rPr>
-          <w:rFonts w:ascii="Tahoma" w:hAnsi="Tahoma"/>
-          <w:color w:val="000000" w:themeColor="text1"/>
-          <w:spacing w:val="-8"/>
-          <w:sz w:val="26"/>
-          <w:szCs w:val="26"/>
-          <w:shd w:fill="auto" w:val="clear"/>
-        </w:rPr>
-        <w:t>} dependiente ${puestoNuevo.gerencia</w:t>
-      </w:r>
-      <w:r>
-        <w:rPr>
-          <w:rFonts w:ascii="Tahoma" w:hAnsi="Tahoma"/>
-          <w:color w:val="000000" w:themeColor="text1"/>
-          <w:spacing w:val="-8"/>
-          <w:sz w:val="26"/>
-          <w:szCs w:val="26"/>
-          <w:shd w:fill="auto" w:val="clear"/>
-        </w:rPr>
-        <w:t>Ref</w:t>
-      </w:r>
-      <w:r>
-        <w:rPr>
-          <w:rFonts w:ascii="Tahoma" w:hAnsi="Tahoma"/>
-          <w:color w:val="000000" w:themeColor="text1"/>
-          <w:spacing w:val="-8"/>
-          <w:sz w:val="26"/>
-          <w:szCs w:val="26"/>
-          <w:shd w:fill="auto" w:val="clear"/>
-        </w:rPr>
-        <w:t xml:space="preserve">} </w:t>
+        <w:t xml:space="preserve">} ${puestoNuevo.departamento} dependiente ${puestoNuevo.gerencia} </w:t>
       </w:r>
       <w:r>
         <w:rPr>
@@ -256,6 +214,7 @@
         <w:jc w:val="both"/>
         <w:rPr>
           <w:rFonts w:ascii="Tahoma" w:hAnsi="Tahoma"/>
+          <w:b/>
           <w:b/>
           <w:spacing w:val="-8"/>
           <w:sz w:val="26"/>
@@ -466,6 +425,7 @@
               <w:jc w:val="center"/>
               <w:rPr>
                 <w:rFonts w:ascii="Tahoma" w:hAnsi="Tahoma"/>
+                <w:b/>
                 <w:b/>
                 <w:i/>
                 <w:i/>

</xml_diff>

<commit_message>
modificacion del modulo de incorporacion
</commit_message>
<xml_diff>
--- a/storage/app/form_templates/actaPosesionCambioItem.docx
+++ b/storage/app/form_templates/actaPosesionCambioItem.docx
@@ -8,7 +8,6 @@
         <w:jc w:val="center"/>
         <w:rPr>
           <w:b/>
-          <w:b/>
           <w:sz w:val="28"/>
           <w:szCs w:val="32"/>
         </w:rPr>
@@ -28,7 +27,6 @@
         <w:jc w:val="center"/>
         <w:rPr>
           <w:b/>
-          <w:b/>
           <w:sz w:val="12"/>
           <w:szCs w:val="12"/>
         </w:rPr>
@@ -175,7 +173,51 @@
           <w:szCs w:val="26"/>
           <w:shd w:fill="auto" w:val="clear"/>
         </w:rPr>
-        <w:t xml:space="preserve">} ${puestoNuevo.departamento} dependiente ${puestoNuevo.gerencia} </w:t>
+        <w:t>} ${puestoNuevo.departamento</w:t>
+      </w:r>
+      <w:r>
+        <w:rPr>
+          <w:rFonts w:ascii="Tahoma" w:hAnsi="Tahoma"/>
+          <w:color w:val="000000" w:themeColor="text1"/>
+          <w:spacing w:val="-8"/>
+          <w:sz w:val="26"/>
+          <w:szCs w:val="26"/>
+          <w:shd w:fill="auto" w:val="clear"/>
+        </w:rPr>
+        <w:t>Ref</w:t>
+      </w:r>
+      <w:r>
+        <w:rPr>
+          <w:rFonts w:ascii="Tahoma" w:hAnsi="Tahoma"/>
+          <w:color w:val="000000" w:themeColor="text1"/>
+          <w:spacing w:val="-8"/>
+          <w:sz w:val="26"/>
+          <w:szCs w:val="26"/>
+          <w:shd w:fill="auto" w:val="clear"/>
+        </w:rPr>
+        <w:t>} dependiente ${puestoNuevo.gerencia</w:t>
+      </w:r>
+      <w:r>
+        <w:rPr>
+          <w:rFonts w:ascii="Tahoma" w:hAnsi="Tahoma"/>
+          <w:color w:val="000000" w:themeColor="text1"/>
+          <w:spacing w:val="-8"/>
+          <w:sz w:val="26"/>
+          <w:szCs w:val="26"/>
+          <w:shd w:fill="auto" w:val="clear"/>
+        </w:rPr>
+        <w:t>Ref</w:t>
+      </w:r>
+      <w:r>
+        <w:rPr>
+          <w:rFonts w:ascii="Tahoma" w:hAnsi="Tahoma"/>
+          <w:color w:val="000000" w:themeColor="text1"/>
+          <w:spacing w:val="-8"/>
+          <w:sz w:val="26"/>
+          <w:szCs w:val="26"/>
+          <w:shd w:fill="auto" w:val="clear"/>
+        </w:rPr>
+        <w:t xml:space="preserve">} </w:t>
       </w:r>
       <w:r>
         <w:rPr>
@@ -214,7 +256,6 @@
         <w:jc w:val="both"/>
         <w:rPr>
           <w:rFonts w:ascii="Tahoma" w:hAnsi="Tahoma"/>
-          <w:b/>
           <w:b/>
           <w:spacing w:val="-8"/>
           <w:sz w:val="26"/>
@@ -425,7 +466,6 @@
               <w:jc w:val="center"/>
               <w:rPr>
                 <w:rFonts w:ascii="Tahoma" w:hAnsi="Tahoma"/>
-                <w:b/>
                 <w:b/>
                 <w:i/>
                 <w:i/>

</xml_diff>